<commit_message>
Clean project, update logs, catches erros, security
</commit_message>
<xml_diff>
--- a/docs/Projeto Juris Ease.docx
+++ b/docs/Projeto Juris Ease.docx
@@ -12,7 +12,6 @@
           <w:lang w:val="en-US"/>
         </w:rPr>
       </w:pPr>
-      <w:proofErr w:type="spellStart"/>
       <w:r>
         <w:rPr>
           <w:b/>
@@ -21,9 +20,8 @@
           <w:szCs w:val="32"/>
           <w:lang w:val="en-US"/>
         </w:rPr>
-        <w:t>Projeto</w:t>
-      </w:r>
-      <w:proofErr w:type="spellEnd"/>
+        <w:t>Projeto: Juris Ease</w:t>
+      </w:r>
       <w:r>
         <w:rPr>
           <w:b/>
@@ -32,7 +30,7 @@
           <w:szCs w:val="32"/>
           <w:lang w:val="en-US"/>
         </w:rPr>
-        <w:t>: Juris Ease</w:t>
+        <w:t xml:space="preserve"> </w:t>
       </w:r>
       <w:r>
         <w:rPr>
@@ -42,7 +40,7 @@
           <w:szCs w:val="32"/>
           <w:lang w:val="en-US"/>
         </w:rPr>
-        <w:t xml:space="preserve"> </w:t>
+        <w:t xml:space="preserve">WEB </w:t>
       </w:r>
       <w:r>
         <w:rPr>
@@ -52,16 +50,6 @@
           <w:szCs w:val="32"/>
           <w:lang w:val="en-US"/>
         </w:rPr>
-        <w:t xml:space="preserve">WEB </w:t>
-      </w:r>
-      <w:r>
-        <w:rPr>
-          <w:b/>
-          <w:bCs/>
-          <w:sz w:val="32"/>
-          <w:szCs w:val="32"/>
-          <w:lang w:val="en-US"/>
-        </w:rPr>
         <w:t>V.1.0.0</w:t>
       </w:r>
     </w:p>
@@ -95,31 +83,7 @@
         <w:br/>
       </w:r>
       <w:r>
-        <w:t xml:space="preserve">Juris </w:t>
-      </w:r>
-      <w:proofErr w:type="spellStart"/>
-      <w:r>
-        <w:t>Ease</w:t>
-      </w:r>
-      <w:proofErr w:type="spellEnd"/>
-      <w:r>
-        <w:t xml:space="preserve"> é uma plataforma inovadora que redefine a interação entre advogados e clientes, oferecendo uma experiência intuitiva e recursos avançados. Desenvolvida com tecnologia </w:t>
-      </w:r>
-      <w:proofErr w:type="spellStart"/>
-      <w:r>
-        <w:t>React</w:t>
-      </w:r>
-      <w:proofErr w:type="spellEnd"/>
-      <w:r>
-        <w:t xml:space="preserve">, </w:t>
-      </w:r>
-      <w:proofErr w:type="spellStart"/>
-      <w:r>
-        <w:t>JavaScript</w:t>
-      </w:r>
-      <w:proofErr w:type="spellEnd"/>
-      <w:r>
-        <w:t>, HTML e CSS, a aplicação é completamente responsiva, proporcionando uma experiência perfeita tanto em computadores quanto em dispositivos móveis.</w:t>
+        <w:t>Juris Ease é uma plataforma inovadora que redefine a interação entre advogados e clientes, oferecendo uma experiência intuitiva e recursos avançados. Desenvolvida com tecnologia React, JavaScript, HTML e CSS, a aplicação é completamente responsiva, proporcionando uma experiência perfeita tanto em computadores quanto em dispositivos móveis.</w:t>
       </w:r>
     </w:p>
     <w:p>
@@ -129,15 +93,7 @@
     </w:p>
     <w:p>
       <w:r>
-        <w:t xml:space="preserve">Juris </w:t>
-      </w:r>
-      <w:proofErr w:type="spellStart"/>
-      <w:r>
-        <w:t>Ease</w:t>
-      </w:r>
-      <w:proofErr w:type="spellEnd"/>
-      <w:r>
-        <w:t xml:space="preserve"> oferece uma plataforma centralizada para busca de informações jurídicas, acesso a serviços governamentais, geração automática de documentos </w:t>
+        <w:t xml:space="preserve">Juris Ease oferece uma plataforma centralizada para busca de informações jurídicas, acesso a serviços governamentais, geração automática de documentos </w:t>
       </w:r>
       <w:r>
         <w:t xml:space="preserve">com base em modelos personalizáveis </w:t>
@@ -162,15 +118,7 @@
         </w:rPr>
       </w:pPr>
       <w:r>
-        <w:t xml:space="preserve">Juris </w:t>
-      </w:r>
-      <w:proofErr w:type="spellStart"/>
-      <w:r>
-        <w:t>Ease</w:t>
-      </w:r>
-      <w:proofErr w:type="spellEnd"/>
-      <w:r>
-        <w:t xml:space="preserve"> é a solução ideal para quem busca serviços jurídicos de alta qualidade em uma plataforma segura, confiável e de fácil utilização.</w:t>
+        <w:t>Juris Ease é a solução ideal para quem busca serviços jurídicos de alta qualidade em uma plataforma segura, confiável e de fácil utilização.</w:t>
       </w:r>
       <w:r>
         <w:br/>
@@ -548,13 +496,7 @@
         <w:t>Cadastro de Novos Usuários</w:t>
       </w:r>
       <w:r>
-        <w:t>:</w:t>
-      </w:r>
-      <w:r>
-        <w:t xml:space="preserve"> </w:t>
-      </w:r>
-      <w:r>
-        <w:t>Os administradores podem cadastrar novos usuários diretamente na plataforma, inserindo suas informações pessoais e definindo suas permissões de acesso às funcionalidades.</w:t>
+        <w:t>: Os administradores podem cadastrar novos usuários diretamente na plataforma, inserindo suas informações pessoais e definindo suas permissões de acesso às funcionalidades.</w:t>
       </w:r>
     </w:p>
     <w:p>
@@ -574,10 +516,7 @@
         <w:t>Controle de Acessos:</w:t>
       </w:r>
       <w:r>
-        <w:t xml:space="preserve"> </w:t>
-      </w:r>
-      <w:r>
-        <w:t xml:space="preserve">Permite aos administradores </w:t>
+        <w:t xml:space="preserve"> Permite aos administradores </w:t>
       </w:r>
       <w:r>
         <w:t>definirem</w:t>
@@ -609,10 +548,7 @@
         <w:t>Pesquisa de Usuários:</w:t>
       </w:r>
       <w:r>
-        <w:t xml:space="preserve"> </w:t>
-      </w:r>
-      <w:r>
-        <w:t xml:space="preserve">Uma funcionalidade de pesquisa permite aos administradores </w:t>
+        <w:t xml:space="preserve"> Uma funcionalidade de pesquisa permite aos administradores </w:t>
       </w:r>
       <w:r>
         <w:t>encontrarem</w:t>
@@ -638,10 +574,7 @@
         <w:t>Identificação de Usuários com Período de Uso Expirado:</w:t>
       </w:r>
       <w:r>
-        <w:t xml:space="preserve"> </w:t>
-      </w:r>
-      <w:r>
-        <w:t>Os usuários cujo período de utilização da aplicação tenha expirado são destacados visualmente em vermelho, facilitando sua identificação pelos administradores.</w:t>
+        <w:t xml:space="preserve"> Os usuários cujo período de utilização da aplicação tenha expirado são destacados visualmente em vermelho, facilitando sua identificação pelos administradores.</w:t>
       </w:r>
     </w:p>
     <w:p>
@@ -917,15 +850,7 @@
         <w:t xml:space="preserve">Caixa de texto </w:t>
       </w:r>
       <w:r>
-        <w:t xml:space="preserve">robusta e intuitiva que capacita os usuários a </w:t>
-      </w:r>
-      <w:proofErr w:type="gramStart"/>
-      <w:r>
-        <w:t>criar</w:t>
-      </w:r>
-      <w:proofErr w:type="gramEnd"/>
-      <w:r>
-        <w:t xml:space="preserve"> textos personalizados com formatação avançada, incluindo opções de fontes, negrito, itálico, links e marcadores</w:t>
+        <w:t>robusta e intuitiva que capacita os usuários a criar textos personalizados com formatação avançada, incluindo opções de fontes, negrito, itálico, links e marcadores</w:t>
       </w:r>
       <w:r>
         <w:t xml:space="preserve"> além de</w:t>
@@ -1274,10 +1199,7 @@
         <w:spacing w:after="0"/>
       </w:pPr>
       <w:r>
-        <w:t>Implementação de estrutura de tipos de variáveis (Data, Inteiro e Monetário)</w:t>
-      </w:r>
-      <w:r>
-        <w:t xml:space="preserve"> no formulário</w:t>
+        <w:t>Implementação de estrutura de tipos de variáveis (Data, Inteiro e Monetário) no formulário</w:t>
       </w:r>
     </w:p>
     <w:p>
@@ -1361,6 +1283,31 @@
       </w:r>
       <w:r>
         <w:t xml:space="preserve">. </w:t>
+      </w:r>
+    </w:p>
+    <w:p>
+      <w:pPr>
+        <w:pStyle w:val="PargrafodaLista"/>
+        <w:numPr>
+          <w:ilvl w:val="1"/>
+          <w:numId w:val="2"/>
+        </w:numPr>
+        <w:spacing w:after="0"/>
+      </w:pPr>
+      <w:r>
+        <w:t xml:space="preserve">Reestruturação do modal usuário, adicionar parâmetros de permissão para </w:t>
+      </w:r>
+      <w:r>
+        <w:rPr>
+          <w:color w:val="70AD47" w:themeColor="accent6"/>
+        </w:rPr>
+        <w:t>serviços, manchetes</w:t>
+      </w:r>
+      <w:r>
+        <w:t>, geração de documentos e templates</w:t>
+      </w:r>
+      <w:r>
+        <w:t>, gerenciamento de conta</w:t>
       </w:r>
     </w:p>
     <w:p>
@@ -2101,7 +2048,7 @@
         <w:rFonts w:ascii="Symbol" w:hAnsi="Symbol" w:hint="default"/>
       </w:rPr>
     </w:lvl>
-    <w:lvl w:ilvl="1" w:tplc="FFFFFFFF" w:tentative="1">
+    <w:lvl w:ilvl="1" w:tplc="FFFFFFFF">
       <w:start w:val="1"/>
       <w:numFmt w:val="lowerLetter"/>
       <w:lvlText w:val="%2."/>
@@ -3594,6 +3541,7 @@
   <w:style w:type="character" w:default="1" w:styleId="Fontepargpadro">
     <w:name w:val="Default Paragraph Font"/>
     <w:uiPriority w:val="1"/>
+    <w:semiHidden/>
     <w:unhideWhenUsed/>
   </w:style>
   <w:style w:type="table" w:default="1" w:styleId="Tabelanormal">

</xml_diff>

<commit_message>
User Management page completed
</commit_message>
<xml_diff>
--- a/docs/Projeto Juris Ease.docx
+++ b/docs/Projeto Juris Ease.docx
@@ -1459,18 +1459,28 @@
           <w:numId w:val="2"/>
         </w:numPr>
         <w:spacing w:after="0"/>
-      </w:pPr>
-      <w:r>
+        <w:rPr>
+          <w:color w:val="70AD47" w:themeColor="accent6"/>
+        </w:rPr>
+      </w:pPr>
+      <w:r>
+        <w:rPr>
+          <w:color w:val="70AD47" w:themeColor="accent6"/>
+        </w:rPr>
         <w:t xml:space="preserve">Geração dos documentos no formato </w:t>
       </w:r>
       <w:r>
         <w:rPr>
           <w:b/>
           <w:bCs/>
+          <w:color w:val="70AD47" w:themeColor="accent6"/>
         </w:rPr>
         <w:t>DOC</w:t>
       </w:r>
       <w:r>
+        <w:rPr>
+          <w:color w:val="70AD47" w:themeColor="accent6"/>
+        </w:rPr>
         <w:t xml:space="preserve">. </w:t>
       </w:r>
     </w:p>
@@ -1630,12 +1640,14 @@
         <w:rPr>
           <w:b/>
           <w:bCs/>
-        </w:rPr>
-      </w:pPr>
-      <w:r>
-        <w:rPr>
-          <w:b/>
-          <w:bCs/>
+          <w:color w:val="70AD47" w:themeColor="accent6"/>
+        </w:rPr>
+      </w:pPr>
+      <w:r>
+        <w:rPr>
+          <w:b/>
+          <w:bCs/>
+          <w:color w:val="70AD47" w:themeColor="accent6"/>
         </w:rPr>
         <w:t>Estrutura da página</w:t>
       </w:r>
@@ -1651,12 +1663,14 @@
         <w:rPr>
           <w:b/>
           <w:bCs/>
-        </w:rPr>
-      </w:pPr>
-      <w:r>
-        <w:rPr>
-          <w:b/>
-          <w:bCs/>
+          <w:color w:val="70AD47" w:themeColor="accent6"/>
+        </w:rPr>
+      </w:pPr>
+      <w:r>
+        <w:rPr>
+          <w:b/>
+          <w:bCs/>
+          <w:color w:val="70AD47" w:themeColor="accent6"/>
         </w:rPr>
         <w:t>Buscar Usuários</w:t>
       </w:r>
@@ -1672,12 +1686,14 @@
         <w:rPr>
           <w:b/>
           <w:bCs/>
-        </w:rPr>
-      </w:pPr>
-      <w:r>
-        <w:rPr>
-          <w:b/>
-          <w:bCs/>
+          <w:color w:val="70AD47" w:themeColor="accent6"/>
+        </w:rPr>
+      </w:pPr>
+      <w:r>
+        <w:rPr>
+          <w:b/>
+          <w:bCs/>
+          <w:color w:val="70AD47" w:themeColor="accent6"/>
         </w:rPr>
         <w:t>Listar Usuários</w:t>
       </w:r>
@@ -1693,12 +1709,14 @@
         <w:rPr>
           <w:b/>
           <w:bCs/>
-        </w:rPr>
-      </w:pPr>
-      <w:r>
-        <w:rPr>
-          <w:b/>
-          <w:bCs/>
+          <w:color w:val="70AD47" w:themeColor="accent6"/>
+        </w:rPr>
+      </w:pPr>
+      <w:r>
+        <w:rPr>
+          <w:b/>
+          <w:bCs/>
+          <w:color w:val="70AD47" w:themeColor="accent6"/>
         </w:rPr>
         <w:lastRenderedPageBreak/>
         <w:t>Criar estrutura para mostrar todos os parâmetros dos usuários</w:t>
@@ -1715,12 +1733,14 @@
         <w:rPr>
           <w:b/>
           <w:bCs/>
-        </w:rPr>
-      </w:pPr>
-      <w:r>
-        <w:rPr>
-          <w:b/>
-          <w:bCs/>
+          <w:color w:val="70AD47" w:themeColor="accent6"/>
+        </w:rPr>
+      </w:pPr>
+      <w:r>
+        <w:rPr>
+          <w:b/>
+          <w:bCs/>
+          <w:color w:val="70AD47" w:themeColor="accent6"/>
         </w:rPr>
         <w:t>Criar formulário edição de parâmetros de usuários</w:t>
       </w:r>
@@ -1736,73 +1756,16 @@
         <w:rPr>
           <w:b/>
           <w:bCs/>
-        </w:rPr>
-      </w:pPr>
-      <w:r>
-        <w:rPr>
-          <w:b/>
-          <w:bCs/>
+          <w:color w:val="70AD47" w:themeColor="accent6"/>
+        </w:rPr>
+      </w:pPr>
+      <w:r>
+        <w:rPr>
+          <w:b/>
+          <w:bCs/>
+          <w:color w:val="70AD47" w:themeColor="accent6"/>
         </w:rPr>
         <w:t>Gerar ação de update</w:t>
-      </w:r>
-    </w:p>
-    <w:p>
-      <w:pPr>
-        <w:pStyle w:val="PargrafodaLista"/>
-        <w:numPr>
-          <w:ilvl w:val="0"/>
-          <w:numId w:val="2"/>
-        </w:numPr>
-        <w:spacing w:after="0"/>
-      </w:pPr>
-      <w:r>
-        <w:t>Testes e Validações Gerais</w:t>
-      </w:r>
-    </w:p>
-    <w:p>
-      <w:pPr>
-        <w:pStyle w:val="PargrafodaLista"/>
-        <w:spacing w:after="0"/>
-      </w:pPr>
-    </w:p>
-    <w:p>
-      <w:pPr>
-        <w:pStyle w:val="PargrafodaLista"/>
-        <w:spacing w:after="0"/>
-      </w:pPr>
-    </w:p>
-    <w:p>
-      <w:pPr>
-        <w:rPr>
-          <w:b/>
-          <w:bCs/>
-        </w:rPr>
-      </w:pPr>
-      <w:r>
-        <w:rPr>
-          <w:b/>
-          <w:bCs/>
-        </w:rPr>
-        <w:t>Pontos a serem discutidos:</w:t>
-      </w:r>
-    </w:p>
-    <w:p>
-      <w:pPr>
-        <w:pStyle w:val="PargrafodaLista"/>
-        <w:numPr>
-          <w:ilvl w:val="0"/>
-          <w:numId w:val="15"/>
-        </w:numPr>
-        <w:rPr>
-          <w:b/>
-          <w:bCs/>
-        </w:rPr>
-      </w:pPr>
-      <w:r>
-        <w:t xml:space="preserve">Página Gerenciamento de </w:t>
-      </w:r>
-      <w:r>
-        <w:t>usuários</w:t>
       </w:r>
     </w:p>
     <w:sectPr>

</xml_diff>